<commit_message>
Working on stuff for this week.
</commit_message>
<xml_diff>
--- a/SSxx -- Encumbrance.docx
+++ b/SSxx -- Encumbrance.docx
@@ -309,6 +309,43 @@
     </w:p>
     <w:p>
       <w:pPr>
+        <w:spacing w:after="0"/>
+        <w:ind w:left="720"/>
+        <w:rPr>
+          <w:rFonts w:ascii="Pericles" w:hAnsi="Pericles"/>
+          <w:sz w:val="20"/>
+        </w:rPr>
+      </w:pPr>
+    </w:p>
+    <w:p>
+      <w:pPr>
+        <w:spacing w:after="0"/>
+        <w:rPr>
+          <w:rFonts w:ascii="Pericles" w:hAnsi="Pericles"/>
+          <w:sz w:val="20"/>
+        </w:rPr>
+      </w:pPr>
+      <w:r>
+        <w:rPr>
+          <w:rFonts w:ascii="Pericles" w:hAnsi="Pericles"/>
+          <w:sz w:val="20"/>
+        </w:rPr>
+        <w:t>And a set of jewelry slots.</w:t>
+      </w:r>
+    </w:p>
+    <w:p>
+      <w:pPr>
+        <w:spacing w:after="0"/>
+        <w:rPr>
+          <w:rFonts w:ascii="Pericles" w:hAnsi="Pericles"/>
+          <w:sz w:val="20"/>
+        </w:rPr>
+      </w:pPr>
+      <w:bookmarkStart w:id="0" w:name="_GoBack"/>
+      <w:bookmarkEnd w:id="0"/>
+    </w:p>
+    <w:p>
+      <w:pPr>
         <w:numPr>
           <w:ilvl w:val="0"/>
           <w:numId w:val="2"/>
@@ -324,7 +361,7 @@
           <w:rFonts w:ascii="Pericles" w:hAnsi="Pericles"/>
           <w:sz w:val="20"/>
         </w:rPr>
-        <w:t>Left Finger</w:t>
+        <w:t>Neck</w:t>
       </w:r>
     </w:p>
     <w:p>
@@ -344,10 +381,28 @@
           <w:rFonts w:ascii="Pericles" w:hAnsi="Pericles"/>
           <w:sz w:val="20"/>
         </w:rPr>
+        <w:t>Left Finger</w:t>
+      </w:r>
+    </w:p>
+    <w:p>
+      <w:pPr>
+        <w:numPr>
+          <w:ilvl w:val="0"/>
+          <w:numId w:val="2"/>
+        </w:numPr>
+        <w:spacing w:after="0"/>
+        <w:rPr>
+          <w:rFonts w:ascii="Pericles" w:hAnsi="Pericles"/>
+          <w:sz w:val="20"/>
+        </w:rPr>
+      </w:pPr>
+      <w:r>
+        <w:rPr>
+          <w:rFonts w:ascii="Pericles" w:hAnsi="Pericles"/>
+          <w:sz w:val="20"/>
+        </w:rPr>
         <w:t>Right Finger</w:t>
       </w:r>
-      <w:bookmarkStart w:id="0" w:name="_GoBack"/>
-      <w:bookmarkEnd w:id="0"/>
     </w:p>
     <w:p>
       <w:pPr>

</xml_diff>